<commit_message>
change tile colors and add bonus to readme
</commit_message>
<xml_diff>
--- a/README.docx
+++ b/README.docx
@@ -501,6 +501,7 @@
       <w:r>
         <w:rPr>
           <w:rFonts w:cs="Arial"/>
+          <w:noProof/>
           <w:rtl/>
         </w:rPr>
         <w:drawing>
@@ -601,6 +602,7 @@
       <w:r>
         <w:rPr>
           <w:rFonts w:cs="Arial"/>
+          <w:noProof/>
           <w:rtl/>
         </w:rPr>
         <w:drawing>
@@ -662,6 +664,7 @@
       <w:r>
         <w:rPr>
           <w:rFonts w:cs="Arial"/>
+          <w:noProof/>
           <w:rtl/>
         </w:rPr>
         <w:drawing>
@@ -738,6 +741,7 @@
       <w:r>
         <w:rPr>
           <w:rFonts w:cs="Arial"/>
+          <w:noProof/>
           <w:rtl/>
         </w:rPr>
         <w:drawing>
@@ -823,6 +827,7 @@
       <w:r>
         <w:rPr>
           <w:rFonts w:cs="Arial"/>
+          <w:noProof/>
           <w:rtl/>
         </w:rPr>
         <w:drawing>
@@ -940,6 +945,7 @@
       <w:r>
         <w:rPr>
           <w:rFonts w:cs="Arial"/>
+          <w:noProof/>
           <w:rtl/>
         </w:rPr>
         <w:drawing>
@@ -1088,6 +1094,7 @@
       <w:r>
         <w:rPr>
           <w:rFonts w:cs="Arial"/>
+          <w:noProof/>
           <w:rtl/>
         </w:rPr>
         <w:drawing>
@@ -1236,6 +1243,7 @@
       <w:r>
         <w:rPr>
           <w:rFonts w:cs="Arial"/>
+          <w:noProof/>
           <w:rtl/>
         </w:rPr>
         <w:drawing>
@@ -1309,13 +1317,13 @@
     <w:p>
       <w:pPr>
         <w:rPr>
-          <w:rFonts w:hint="cs"/>
           <w:rtl/>
         </w:rPr>
       </w:pPr>
       <w:r>
         <w:rPr>
           <w:rFonts w:cs="Arial"/>
+          <w:noProof/>
           <w:rtl/>
         </w:rPr>
         <w:drawing>
@@ -1371,6 +1379,7 @@
       <w:r>
         <w:rPr>
           <w:rFonts w:cs="Arial"/>
+          <w:noProof/>
           <w:rtl/>
         </w:rPr>
         <w:drawing>
@@ -1487,6 +1496,7 @@
       <w:r>
         <w:rPr>
           <w:rFonts w:cs="Arial"/>
+          <w:noProof/>
           <w:rtl/>
         </w:rPr>
         <w:lastRenderedPageBreak/>
@@ -1650,6 +1660,7 @@
       <w:r>
         <w:rPr>
           <w:rFonts w:cs="Arial"/>
+          <w:noProof/>
           <w:rtl/>
         </w:rPr>
         <w:drawing>
@@ -1729,23 +1740,17 @@
         <w:t xml:space="preserve"> </w:t>
       </w:r>
     </w:p>
-    <w:p>
-      <w:pPr>
-        <w:rPr>
-          <w:rFonts w:hint="cs"/>
-        </w:rPr>
-      </w:pPr>
-    </w:p>
-    <w:p>
-      <w:pPr>
-        <w:rPr>
-          <w:rFonts w:hint="cs"/>
+    <w:p/>
+    <w:p>
+      <w:pPr>
+        <w:rPr>
           <w:rtl/>
         </w:rPr>
       </w:pPr>
       <w:r>
         <w:rPr>
           <w:rFonts w:cs="Arial"/>
+          <w:noProof/>
           <w:rtl/>
         </w:rPr>
         <w:drawing>
@@ -1827,13 +1832,13 @@
     <w:p>
       <w:pPr>
         <w:rPr>
-          <w:rFonts w:hint="cs"/>
           <w:rtl/>
         </w:rPr>
       </w:pPr>
       <w:r>
         <w:rPr>
           <w:rFonts w:cs="Arial"/>
+          <w:noProof/>
           <w:rtl/>
         </w:rPr>
         <w:drawing>
@@ -1910,6 +1915,7 @@
       <w:r>
         <w:rPr>
           <w:rFonts w:cs="Arial"/>
+          <w:noProof/>
           <w:rtl/>
         </w:rPr>
         <w:drawing>
@@ -1999,6 +2005,7 @@
       <w:r>
         <w:rPr>
           <w:rFonts w:cs="Arial"/>
+          <w:noProof/>
           <w:rtl/>
         </w:rPr>
         <w:drawing>
@@ -2055,7 +2062,6 @@
     <w:p>
       <w:pPr>
         <w:rPr>
-          <w:rFonts w:hint="cs"/>
           <w:rtl/>
         </w:rPr>
       </w:pPr>
@@ -2083,7 +2089,6 @@
     <w:p>
       <w:pPr>
         <w:rPr>
-          <w:rFonts w:hint="cs"/>
           <w:rtl/>
         </w:rPr>
       </w:pPr>
@@ -2264,6 +2269,7 @@
       <w:r>
         <w:rPr>
           <w:rFonts w:cs="Arial"/>
+          <w:noProof/>
           <w:rtl/>
         </w:rPr>
         <w:drawing>
@@ -2422,6 +2428,7 @@
       <w:r>
         <w:rPr>
           <w:rFonts w:cs="Arial"/>
+          <w:noProof/>
           <w:rtl/>
         </w:rPr>
         <w:drawing>
@@ -2526,6 +2533,7 @@
       <w:r>
         <w:rPr>
           <w:rFonts w:cs="Arial"/>
+          <w:noProof/>
           <w:rtl/>
         </w:rPr>
         <w:lastRenderedPageBreak/>
@@ -2694,7 +2702,6 @@
     <w:p>
       <w:pPr>
         <w:rPr>
-          <w:rFonts w:hint="cs"/>
           <w:rtl/>
         </w:rPr>
       </w:pPr>
@@ -2763,7 +2770,6 @@
     <w:p>
       <w:pPr>
         <w:rPr>
-          <w:rFonts w:hint="cs"/>
           <w:rtl/>
         </w:rPr>
       </w:pPr>
@@ -3260,10 +3266,14 @@
         <w:t xml:space="preserve">. </w:t>
       </w:r>
     </w:p>
-    <w:p>
-      <w:pPr>
-        <w:rPr>
-          <w:rFonts w:hint="cs"/>
+    <w:p/>
+    <w:p/>
+    <w:p/>
+    <w:p/>
+    <w:p/>
+    <w:p>
+      <w:pPr>
+        <w:rPr>
           <w:rtl/>
         </w:rPr>
       </w:pPr>
@@ -3287,6 +3297,7 @@
           <w:u w:val="single"/>
           <w:rtl/>
         </w:rPr>
+        <w:lastRenderedPageBreak/>
         <w:t>בונוסים:</w:t>
       </w:r>
       <w:r>
@@ -3308,6 +3319,147 @@
           <w:ilvl w:val="0"/>
           <w:numId w:val="1"/>
         </w:numPr>
+      </w:pPr>
+      <w:r>
+        <w:rPr>
+          <w:rFonts w:hint="cs"/>
+          <w:rtl/>
+        </w:rPr>
+        <w:t xml:space="preserve">מימשנו את בונוס מספר 1 של החלפת </w:t>
+      </w:r>
+      <w:r>
+        <w:t>skins</w:t>
+      </w:r>
+      <w:r>
+        <w:rPr>
+          <w:rFonts w:hint="cs"/>
+          <w:rtl/>
+        </w:rPr>
+        <w:t xml:space="preserve"> לאפליקציה.</w:t>
+      </w:r>
+    </w:p>
+    <w:p>
+      <w:pPr>
+        <w:pStyle w:val="a3"/>
+        <w:rPr>
+          <w:rFonts w:hint="cs"/>
+          <w:rtl/>
+        </w:rPr>
+      </w:pPr>
+      <w:r>
+        <w:rPr>
+          <w:rFonts w:cs="Arial"/>
+          <w:rtl/>
+        </w:rPr>
+        <w:drawing>
+          <wp:anchor distT="0" distB="0" distL="114300" distR="114300" simplePos="0" relativeHeight="251677696" behindDoc="0" locked="0" layoutInCell="1" allowOverlap="1" wp14:anchorId="0E22DC27" wp14:editId="4DAF8419">
+            <wp:simplePos x="0" y="0"/>
+            <wp:positionH relativeFrom="column">
+              <wp:posOffset>1332586</wp:posOffset>
+            </wp:positionH>
+            <wp:positionV relativeFrom="paragraph">
+              <wp:posOffset>110590</wp:posOffset>
+            </wp:positionV>
+            <wp:extent cx="1419860" cy="869315"/>
+            <wp:effectExtent l="0" t="0" r="8890" b="6985"/>
+            <wp:wrapSquare wrapText="bothSides"/>
+            <wp:docPr id="10" name="תמונה 10" descr="תמונה שמכילה טקסט&#10;&#10;התיאור נוצר באופן אוטומטי"/>
+            <wp:cNvGraphicFramePr>
+              <a:graphicFrameLocks xmlns:a="http://schemas.openxmlformats.org/drawingml/2006/main" noChangeAspect="1"/>
+            </wp:cNvGraphicFramePr>
+            <a:graphic xmlns:a="http://schemas.openxmlformats.org/drawingml/2006/main">
+              <a:graphicData uri="http://schemas.openxmlformats.org/drawingml/2006/picture">
+                <pic:pic xmlns:pic="http://schemas.openxmlformats.org/drawingml/2006/picture">
+                  <pic:nvPicPr>
+                    <pic:cNvPr id="10" name="תמונה 10" descr="תמונה שמכילה טקסט&#10;&#10;התיאור נוצר באופן אוטומטי"/>
+                    <pic:cNvPicPr/>
+                  </pic:nvPicPr>
+                  <pic:blipFill>
+                    <a:blip r:embed="rId27">
+                      <a:extLst>
+                        <a:ext uri="{28A0092B-C50C-407E-A947-70E740481C1C}">
+                          <a14:useLocalDpi xmlns:a14="http://schemas.microsoft.com/office/drawing/2010/main" val="0"/>
+                        </a:ext>
+                      </a:extLst>
+                    </a:blip>
+                    <a:stretch>
+                      <a:fillRect/>
+                    </a:stretch>
+                  </pic:blipFill>
+                  <pic:spPr>
+                    <a:xfrm>
+                      <a:off x="0" y="0"/>
+                      <a:ext cx="1419860" cy="869315"/>
+                    </a:xfrm>
+                    <a:prstGeom prst="rect">
+                      <a:avLst/>
+                    </a:prstGeom>
+                  </pic:spPr>
+                </pic:pic>
+              </a:graphicData>
+            </a:graphic>
+            <wp14:sizeRelH relativeFrom="margin">
+              <wp14:pctWidth>0</wp14:pctWidth>
+            </wp14:sizeRelH>
+            <wp14:sizeRelV relativeFrom="margin">
+              <wp14:pctHeight>0</wp14:pctHeight>
+            </wp14:sizeRelV>
+          </wp:anchor>
+        </w:drawing>
+      </w:r>
+      <w:r>
+        <w:rPr>
+          <w:rFonts w:hint="cs"/>
+          <w:rtl/>
+        </w:rPr>
+        <w:t>ניתן לבחור בין ה-</w:t>
+      </w:r>
+      <w:r>
+        <w:t>skins</w:t>
+      </w:r>
+      <w:r>
+        <w:rPr>
+          <w:rFonts w:hint="cs"/>
+          <w:rtl/>
+        </w:rPr>
+        <w:t xml:space="preserve"> השונים :</w:t>
+      </w:r>
+    </w:p>
+    <w:p>
+      <w:pPr>
+        <w:rPr>
+          <w:rtl/>
+        </w:rPr>
+      </w:pPr>
+    </w:p>
+    <w:p>
+      <w:pPr>
+        <w:rPr>
+          <w:rtl/>
+        </w:rPr>
+      </w:pPr>
+    </w:p>
+    <w:p>
+      <w:pPr>
+        <w:rPr>
+          <w:rtl/>
+        </w:rPr>
+      </w:pPr>
+    </w:p>
+    <w:p>
+      <w:pPr>
+        <w:rPr>
+          <w:rtl/>
+        </w:rPr>
+      </w:pPr>
+    </w:p>
+    <w:p>
+      <w:pPr>
+        <w:pStyle w:val="a3"/>
+        <w:numPr>
+          <w:ilvl w:val="0"/>
+          <w:numId w:val="1"/>
+        </w:numPr>
         <w:rPr>
           <w:b/>
           <w:bCs/>
@@ -3358,37 +3510,7 @@
           <w:rFonts w:hint="cs"/>
           <w:rtl/>
         </w:rPr>
-        <w:t>+לחיצה על המילים הרצויות</w:t>
-      </w:r>
-      <w:r>
-        <w:rPr>
-          <w:rFonts w:hint="cs"/>
-          <w:rtl/>
-        </w:rPr>
-        <w:t xml:space="preserve"> , והמילים שנבחרו יכתבו ישירות לתיבת הטקסט של קליטת המחרוזת.</w:t>
-      </w:r>
-    </w:p>
-    <w:p>
-      <w:pPr>
-        <w:pStyle w:val="a3"/>
-        <w:rPr>
-          <w:rtl/>
-        </w:rPr>
-      </w:pPr>
-    </w:p>
-    <w:p>
-      <w:pPr>
-        <w:pStyle w:val="a3"/>
-        <w:rPr>
-          <w:rtl/>
-        </w:rPr>
-      </w:pPr>
-      <w:r>
-        <w:rPr>
-          <w:rFonts w:hint="cs"/>
-          <w:rtl/>
-        </w:rPr>
-        <w:t xml:space="preserve"> </w:t>
+        <w:t>+לחיצה על המילים הרצויות , והמילים שנבחרו יכתבו ישירות לתיבת הטקסט של קליטת המחרוזת.</w:t>
       </w:r>
     </w:p>
     <w:p/>

</xml_diff>